<commit_message>
March resume 1st draft
</commit_message>
<xml_diff>
--- a/Praveen Purohit_resume_Feb2022.docx
+++ b/Praveen Purohit_resume_Feb2022.docx
@@ -29,7 +29,25 @@
           <w:sz w:val="21"/>
           <w:szCs w:val="21"/>
         </w:rPr>
-        <w:t xml:space="preserve">, Masters in Data Science   </w:t>
+        <w:t xml:space="preserve">, </w:t>
+      </w:r>
+      <w:proofErr w:type="gramStart"/>
+      <w:r>
+        <w:rPr>
+          <w:rFonts w:cstheme="minorHAnsi"/>
+          <w:sz w:val="21"/>
+          <w:szCs w:val="21"/>
+        </w:rPr>
+        <w:t>Masters in Data Science</w:t>
+      </w:r>
+      <w:proofErr w:type="gramEnd"/>
+      <w:r>
+        <w:rPr>
+          <w:rFonts w:cstheme="minorHAnsi"/>
+          <w:sz w:val="21"/>
+          <w:szCs w:val="21"/>
+        </w:rPr>
+        <w:t xml:space="preserve">   </w:t>
       </w:r>
       <w:r>
         <w:rPr>
@@ -1066,7 +1084,25 @@
           <w:sz w:val="21"/>
           <w:szCs w:val="21"/>
         </w:rPr>
-        <w:t>I have strong general management, program management, client and stakeholder management skills. They are enhanced by strong agile and DevOps experience. In addition, I have Cloud, Big</w:t>
+        <w:t xml:space="preserve">I have strong general management, program management, </w:t>
+      </w:r>
+      <w:proofErr w:type="gramStart"/>
+      <w:r>
+        <w:rPr>
+          <w:rFonts w:cstheme="minorHAnsi"/>
+          <w:sz w:val="21"/>
+          <w:szCs w:val="21"/>
+        </w:rPr>
+        <w:t>client</w:t>
+      </w:r>
+      <w:proofErr w:type="gramEnd"/>
+      <w:r>
+        <w:rPr>
+          <w:rFonts w:cstheme="minorHAnsi"/>
+          <w:sz w:val="21"/>
+          <w:szCs w:val="21"/>
+        </w:rPr>
+        <w:t xml:space="preserve"> and stakeholder management skills. They are enhanced by strong agile and DevOps experience. In addition, I have Cloud, Big</w:t>
       </w:r>
       <w:r>
         <w:rPr>
@@ -1082,7 +1118,25 @@
           <w:sz w:val="21"/>
           <w:szCs w:val="21"/>
         </w:rPr>
-        <w:t xml:space="preserve">Data, Data Science, AI / ML, Microservices, Database, NoSQL, general architecture and technical knowledge. I have strong facilitation, workshopping, value stream mapping, and design thinking skills. </w:t>
+        <w:t xml:space="preserve">Data, Data Science, AI / ML, Microservices, Database, NoSQL, general </w:t>
+      </w:r>
+      <w:proofErr w:type="gramStart"/>
+      <w:r>
+        <w:rPr>
+          <w:rFonts w:cstheme="minorHAnsi"/>
+          <w:sz w:val="21"/>
+          <w:szCs w:val="21"/>
+        </w:rPr>
+        <w:t>architecture</w:t>
+      </w:r>
+      <w:proofErr w:type="gramEnd"/>
+      <w:r>
+        <w:rPr>
+          <w:rFonts w:cstheme="minorHAnsi"/>
+          <w:sz w:val="21"/>
+          <w:szCs w:val="21"/>
+        </w:rPr>
+        <w:t xml:space="preserve"> and technical knowledge. I have strong facilitation, workshopping, value stream mapping, and design thinking skills. </w:t>
       </w:r>
     </w:p>
     <w:p>
@@ -1400,7 +1454,25 @@
                                 <w:sz w:val="21"/>
                                 <w:szCs w:val="21"/>
                               </w:rPr>
-                              <w:t>by leveraging cloud, data, cutting edge technologies, DevOps and</w:t>
+                              <w:t xml:space="preserve">by leveraging cloud, data, cutting edge technologies, </w:t>
+                            </w:r>
+                            <w:proofErr w:type="gramStart"/>
+                            <w:r>
+                              <w:rPr>
+                                <w:rFonts w:asciiTheme="minorHAnsi" w:hAnsiTheme="minorHAnsi" w:cstheme="minorHAnsi"/>
+                                <w:sz w:val="21"/>
+                                <w:szCs w:val="21"/>
+                              </w:rPr>
+                              <w:t>DevOps</w:t>
+                            </w:r>
+                            <w:proofErr w:type="gramEnd"/>
+                            <w:r>
+                              <w:rPr>
+                                <w:rFonts w:asciiTheme="minorHAnsi" w:hAnsiTheme="minorHAnsi" w:cstheme="minorHAnsi"/>
+                                <w:sz w:val="21"/>
+                                <w:szCs w:val="21"/>
+                              </w:rPr>
+                              <w:t xml:space="preserve"> and</w:t>
                             </w:r>
                             <w:r>
                               <w:rPr>
@@ -1486,6 +1558,7 @@
                                 <w:szCs w:val="21"/>
                               </w:rPr>
                             </w:pPr>
+                            <w:proofErr w:type="gramStart"/>
                             <w:r>
                               <w:rPr>
                                 <w:rFonts w:asciiTheme="minorHAnsi" w:hAnsiTheme="minorHAnsi" w:cstheme="minorHAnsi"/>
@@ -1500,7 +1573,16 @@
                                 <w:sz w:val="21"/>
                                 <w:szCs w:val="21"/>
                               </w:rPr>
-                              <w:t xml:space="preserve">Data lake for </w:t>
+                              <w:t>Data lake</w:t>
+                            </w:r>
+                            <w:proofErr w:type="gramEnd"/>
+                            <w:r>
+                              <w:rPr>
+                                <w:rFonts w:asciiTheme="minorHAnsi" w:hAnsiTheme="minorHAnsi" w:cstheme="minorHAnsi"/>
+                                <w:sz w:val="21"/>
+                                <w:szCs w:val="21"/>
+                              </w:rPr>
+                              <w:t xml:space="preserve"> for </w:t>
                             </w:r>
                             <w:r>
                               <w:rPr>
@@ -1562,7 +1644,25 @@
                                 <w:sz w:val="21"/>
                                 <w:szCs w:val="21"/>
                               </w:rPr>
-                              <w:t>Setup a 60+ BigData team from scratch</w:t>
+                              <w:t xml:space="preserve">Setup a 60+ </w:t>
+                            </w:r>
+                            <w:proofErr w:type="spellStart"/>
+                            <w:r>
+                              <w:rPr>
+                                <w:rFonts w:asciiTheme="minorHAnsi" w:hAnsiTheme="minorHAnsi" w:cstheme="minorHAnsi"/>
+                                <w:sz w:val="21"/>
+                                <w:szCs w:val="21"/>
+                              </w:rPr>
+                              <w:t>BigData</w:t>
+                            </w:r>
+                            <w:proofErr w:type="spellEnd"/>
+                            <w:r>
+                              <w:rPr>
+                                <w:rFonts w:asciiTheme="minorHAnsi" w:hAnsiTheme="minorHAnsi" w:cstheme="minorHAnsi"/>
+                                <w:sz w:val="21"/>
+                                <w:szCs w:val="21"/>
+                              </w:rPr>
+                              <w:t xml:space="preserve"> team from scratch</w:t>
                             </w:r>
                             <w:r>
                               <w:rPr>
@@ -1875,7 +1975,25 @@
                           <w:sz w:val="21"/>
                           <w:szCs w:val="21"/>
                         </w:rPr>
-                        <w:t>by leveraging cloud, data, cutting edge technologies, DevOps and</w:t>
+                        <w:t xml:space="preserve">by leveraging cloud, data, cutting edge technologies, </w:t>
+                      </w:r>
+                      <w:proofErr w:type="gramStart"/>
+                      <w:r>
+                        <w:rPr>
+                          <w:rFonts w:asciiTheme="minorHAnsi" w:hAnsiTheme="minorHAnsi" w:cstheme="minorHAnsi"/>
+                          <w:sz w:val="21"/>
+                          <w:szCs w:val="21"/>
+                        </w:rPr>
+                        <w:t>DevOps</w:t>
+                      </w:r>
+                      <w:proofErr w:type="gramEnd"/>
+                      <w:r>
+                        <w:rPr>
+                          <w:rFonts w:asciiTheme="minorHAnsi" w:hAnsiTheme="minorHAnsi" w:cstheme="minorHAnsi"/>
+                          <w:sz w:val="21"/>
+                          <w:szCs w:val="21"/>
+                        </w:rPr>
+                        <w:t xml:space="preserve"> and</w:t>
                       </w:r>
                       <w:r>
                         <w:rPr>
@@ -1961,6 +2079,7 @@
                           <w:szCs w:val="21"/>
                         </w:rPr>
                       </w:pPr>
+                      <w:proofErr w:type="gramStart"/>
                       <w:r>
                         <w:rPr>
                           <w:rFonts w:asciiTheme="minorHAnsi" w:hAnsiTheme="minorHAnsi" w:cstheme="minorHAnsi"/>
@@ -1975,7 +2094,16 @@
                           <w:sz w:val="21"/>
                           <w:szCs w:val="21"/>
                         </w:rPr>
-                        <w:t xml:space="preserve">Data lake for </w:t>
+                        <w:t>Data lake</w:t>
+                      </w:r>
+                      <w:proofErr w:type="gramEnd"/>
+                      <w:r>
+                        <w:rPr>
+                          <w:rFonts w:asciiTheme="minorHAnsi" w:hAnsiTheme="minorHAnsi" w:cstheme="minorHAnsi"/>
+                          <w:sz w:val="21"/>
+                          <w:szCs w:val="21"/>
+                        </w:rPr>
+                        <w:t xml:space="preserve"> for </w:t>
                       </w:r>
                       <w:r>
                         <w:rPr>
@@ -2037,7 +2165,25 @@
                           <w:sz w:val="21"/>
                           <w:szCs w:val="21"/>
                         </w:rPr>
-                        <w:t>Setup a 60+ BigData team from scratch</w:t>
+                        <w:t xml:space="preserve">Setup a 60+ </w:t>
+                      </w:r>
+                      <w:proofErr w:type="spellStart"/>
+                      <w:r>
+                        <w:rPr>
+                          <w:rFonts w:asciiTheme="minorHAnsi" w:hAnsiTheme="minorHAnsi" w:cstheme="minorHAnsi"/>
+                          <w:sz w:val="21"/>
+                          <w:szCs w:val="21"/>
+                        </w:rPr>
+                        <w:t>BigData</w:t>
+                      </w:r>
+                      <w:proofErr w:type="spellEnd"/>
+                      <w:r>
+                        <w:rPr>
+                          <w:rFonts w:asciiTheme="minorHAnsi" w:hAnsiTheme="minorHAnsi" w:cstheme="minorHAnsi"/>
+                          <w:sz w:val="21"/>
+                          <w:szCs w:val="21"/>
+                        </w:rPr>
+                        <w:t xml:space="preserve"> team from scratch</w:t>
                       </w:r>
                       <w:r>
                         <w:rPr>
@@ -2354,13 +2500,41 @@
         </w:rPr>
         <w:t xml:space="preserve">Certified </w:t>
       </w:r>
-      <w:r>
-        <w:rPr>
-          <w:rFonts w:asciiTheme="minorHAnsi" w:hAnsiTheme="minorHAnsi" w:cstheme="minorHAnsi"/>
-          <w:sz w:val="21"/>
-          <w:szCs w:val="21"/>
-        </w:rPr>
-        <w:t>SAFe Agelist.</w:t>
+      <w:proofErr w:type="spellStart"/>
+      <w:r>
+        <w:rPr>
+          <w:rFonts w:asciiTheme="minorHAnsi" w:hAnsiTheme="minorHAnsi" w:cstheme="minorHAnsi"/>
+          <w:sz w:val="21"/>
+          <w:szCs w:val="21"/>
+        </w:rPr>
+        <w:t>SAFe</w:t>
+      </w:r>
+      <w:proofErr w:type="spellEnd"/>
+      <w:r>
+        <w:rPr>
+          <w:rFonts w:asciiTheme="minorHAnsi" w:hAnsiTheme="minorHAnsi" w:cstheme="minorHAnsi"/>
+          <w:sz w:val="21"/>
+          <w:szCs w:val="21"/>
+        </w:rPr>
+        <w:t xml:space="preserve"> </w:t>
+      </w:r>
+      <w:proofErr w:type="spellStart"/>
+      <w:r>
+        <w:rPr>
+          <w:rFonts w:asciiTheme="minorHAnsi" w:hAnsiTheme="minorHAnsi" w:cstheme="minorHAnsi"/>
+          <w:sz w:val="21"/>
+          <w:szCs w:val="21"/>
+        </w:rPr>
+        <w:t>Agelist</w:t>
+      </w:r>
+      <w:proofErr w:type="spellEnd"/>
+      <w:r>
+        <w:rPr>
+          <w:rFonts w:asciiTheme="minorHAnsi" w:hAnsiTheme="minorHAnsi" w:cstheme="minorHAnsi"/>
+          <w:sz w:val="21"/>
+          <w:szCs w:val="21"/>
+        </w:rPr>
+        <w:t>.</w:t>
       </w:r>
     </w:p>
     <w:p>
@@ -2537,19 +2711,53 @@
           <w:sz w:val="21"/>
           <w:szCs w:val="21"/>
         </w:rPr>
-        <w:t xml:space="preserve">Financial Sentiment Analysis using FinBert - </w:t>
-      </w:r>
-      <w:hyperlink r:id="rId7" w:tgtFrame="_blank" w:history="1">
+        <w:t xml:space="preserve">Financial Sentiment Analysis using </w:t>
+      </w:r>
+      <w:proofErr w:type="spellStart"/>
+      <w:r>
+        <w:rPr>
+          <w:rFonts w:asciiTheme="minorHAnsi" w:hAnsiTheme="minorHAnsi" w:cstheme="minorHAnsi"/>
+          <w:sz w:val="21"/>
+          <w:szCs w:val="21"/>
+        </w:rPr>
+        <w:t>FinBert</w:t>
+      </w:r>
+      <w:proofErr w:type="spellEnd"/>
+      <w:r>
+        <w:rPr>
+          <w:rFonts w:asciiTheme="minorHAnsi" w:hAnsiTheme="minorHAnsi" w:cstheme="minorHAnsi"/>
+          <w:sz w:val="21"/>
+          <w:szCs w:val="21"/>
+        </w:rPr>
+        <w:t xml:space="preserve"> - </w:t>
+      </w:r>
+      <w:hyperlink r:id="rId7" w:history="1">
         <w:r>
           <w:rPr>
             <w:rStyle w:val="Hyperlink"/>
             <w:rFonts w:asciiTheme="minorHAnsi" w:hAnsiTheme="minorHAnsi" w:cstheme="minorHAnsi"/>
-            <w:color w:val="1155CC"/>
             <w:sz w:val="21"/>
             <w:szCs w:val="21"/>
-            <w:shd w:val="clear" w:color="auto" w:fill="FFFFFF"/>
           </w:rPr>
-          <w:t>https://bit.ly/3xR0UUU</w:t>
+          <w:t>https://bi</w:t>
+        </w:r>
+        <w:r>
+          <w:rPr>
+            <w:rStyle w:val="Hyperlink"/>
+            <w:rFonts w:asciiTheme="minorHAnsi" w:hAnsiTheme="minorHAnsi" w:cstheme="minorHAnsi"/>
+            <w:sz w:val="21"/>
+            <w:szCs w:val="21"/>
+          </w:rPr>
+          <w:t>t</w:t>
+        </w:r>
+        <w:r>
+          <w:rPr>
+            <w:rStyle w:val="Hyperlink"/>
+            <w:rFonts w:asciiTheme="minorHAnsi" w:hAnsiTheme="minorHAnsi" w:cstheme="minorHAnsi"/>
+            <w:sz w:val="21"/>
+            <w:szCs w:val="21"/>
+          </w:rPr>
+          <w:t>.ly/3GTW8ce</w:t>
         </w:r>
       </w:hyperlink>
     </w:p>
@@ -2583,9 +2791,35 @@
             <w:sz w:val="21"/>
             <w:szCs w:val="21"/>
           </w:rPr>
-          <w:t>https://bit.ly/3IRW8vv</w:t>
+          <w:t>https://bit.ly/3s</w:t>
+        </w:r>
+        <w:r>
+          <w:rPr>
+            <w:rStyle w:val="Hyperlink"/>
+            <w:rFonts w:asciiTheme="minorHAnsi" w:hAnsiTheme="minorHAnsi" w:cstheme="minorHAnsi"/>
+            <w:sz w:val="21"/>
+            <w:szCs w:val="21"/>
+          </w:rPr>
+          <w:t>K</w:t>
+        </w:r>
+        <w:r>
+          <w:rPr>
+            <w:rStyle w:val="Hyperlink"/>
+            <w:rFonts w:asciiTheme="minorHAnsi" w:hAnsiTheme="minorHAnsi" w:cstheme="minorHAnsi"/>
+            <w:sz w:val="21"/>
+            <w:szCs w:val="21"/>
+          </w:rPr>
+          <w:t>6hTZ</w:t>
         </w:r>
       </w:hyperlink>
+      <w:r>
+        <w:rPr>
+          <w:rFonts w:asciiTheme="minorHAnsi" w:hAnsiTheme="minorHAnsi" w:cstheme="minorHAnsi"/>
+          <w:sz w:val="21"/>
+          <w:szCs w:val="21"/>
+        </w:rPr>
+        <w:t xml:space="preserve"> </w:t>
+      </w:r>
     </w:p>
     <w:p>
       <w:pPr>
@@ -2826,7 +3060,25 @@
           <w:sz w:val="21"/>
           <w:szCs w:val="21"/>
         </w:rPr>
-        <w:t>ps practices with reduced development cycle. KPIs about code, quality, agile and DevOps have been created, tracked and reported with focus on continuous improvement. The unit test coverage increased to 90%, new automation framework written and 10% of budget saved.</w:t>
+        <w:t xml:space="preserve">ps practices with reduced development cycle. KPIs about code, quality, agile and DevOps have been created, </w:t>
+      </w:r>
+      <w:proofErr w:type="gramStart"/>
+      <w:r>
+        <w:rPr>
+          <w:rFonts w:asciiTheme="minorHAnsi" w:hAnsiTheme="minorHAnsi" w:cstheme="minorHAnsi"/>
+          <w:sz w:val="21"/>
+          <w:szCs w:val="21"/>
+        </w:rPr>
+        <w:t>tracked</w:t>
+      </w:r>
+      <w:proofErr w:type="gramEnd"/>
+      <w:r>
+        <w:rPr>
+          <w:rFonts w:asciiTheme="minorHAnsi" w:hAnsiTheme="minorHAnsi" w:cstheme="minorHAnsi"/>
+          <w:sz w:val="21"/>
+          <w:szCs w:val="21"/>
+        </w:rPr>
+        <w:t xml:space="preserve"> and reported with focus on continuous improvement. The unit test coverage increased to 90%, new automation framework written and 10% of budget saved.</w:t>
       </w:r>
     </w:p>
     <w:p>
@@ -2966,7 +3218,27 @@
           <w:sz w:val="21"/>
           <w:szCs w:val="21"/>
         </w:rPr>
-        <w:t>Transformation Leader For Phillips 66 | 2019-2020</w:t>
+        <w:t xml:space="preserve">Transformation Leader </w:t>
+      </w:r>
+      <w:proofErr w:type="gramStart"/>
+      <w:r>
+        <w:rPr>
+          <w:rFonts w:cstheme="minorHAnsi"/>
+          <w:bCs/>
+          <w:sz w:val="21"/>
+          <w:szCs w:val="21"/>
+        </w:rPr>
+        <w:t>For</w:t>
+      </w:r>
+      <w:proofErr w:type="gramEnd"/>
+      <w:r>
+        <w:rPr>
+          <w:rFonts w:cstheme="minorHAnsi"/>
+          <w:bCs/>
+          <w:sz w:val="21"/>
+          <w:szCs w:val="21"/>
+        </w:rPr>
+        <w:t xml:space="preserve"> Phillips 66 | 2019-2020</w:t>
       </w:r>
     </w:p>
     <w:p>
@@ -2989,7 +3261,27 @@
           <w:sz w:val="21"/>
           <w:szCs w:val="21"/>
         </w:rPr>
-        <w:t>Transformation Consultant For MENA | 2018-2019</w:t>
+        <w:t xml:space="preserve">Transformation Consultant </w:t>
+      </w:r>
+      <w:proofErr w:type="gramStart"/>
+      <w:r>
+        <w:rPr>
+          <w:rFonts w:cstheme="minorHAnsi"/>
+          <w:bCs/>
+          <w:sz w:val="21"/>
+          <w:szCs w:val="21"/>
+        </w:rPr>
+        <w:t>For</w:t>
+      </w:r>
+      <w:proofErr w:type="gramEnd"/>
+      <w:r>
+        <w:rPr>
+          <w:rFonts w:cstheme="minorHAnsi"/>
+          <w:bCs/>
+          <w:sz w:val="21"/>
+          <w:szCs w:val="21"/>
+        </w:rPr>
+        <w:t xml:space="preserve"> MENA | 2018-2019</w:t>
       </w:r>
     </w:p>
     <w:p>
@@ -3021,7 +3313,27 @@
           <w:sz w:val="21"/>
           <w:szCs w:val="21"/>
         </w:rPr>
-        <w:t xml:space="preserve"> Transformation Lead For HSBC Risk Externalization Program | 2016-2018</w:t>
+        <w:t xml:space="preserve"> Transformation Lead </w:t>
+      </w:r>
+      <w:proofErr w:type="gramStart"/>
+      <w:r>
+        <w:rPr>
+          <w:rFonts w:cstheme="minorHAnsi"/>
+          <w:bCs/>
+          <w:sz w:val="21"/>
+          <w:szCs w:val="21"/>
+        </w:rPr>
+        <w:t>For</w:t>
+      </w:r>
+      <w:proofErr w:type="gramEnd"/>
+      <w:r>
+        <w:rPr>
+          <w:rFonts w:cstheme="minorHAnsi"/>
+          <w:bCs/>
+          <w:sz w:val="21"/>
+          <w:szCs w:val="21"/>
+        </w:rPr>
+        <w:t xml:space="preserve"> HSBC Risk Externalization Program | 2016-2018</w:t>
       </w:r>
     </w:p>
     <w:p>
@@ -3066,7 +3378,27 @@
           <w:sz w:val="21"/>
           <w:szCs w:val="21"/>
         </w:rPr>
-        <w:t>Technology Lead &amp; Agile Transformation Lead For UBS ODC | 2014-2016</w:t>
+        <w:t xml:space="preserve">Technology Lead &amp; Agile Transformation Lead </w:t>
+      </w:r>
+      <w:proofErr w:type="gramStart"/>
+      <w:r>
+        <w:rPr>
+          <w:rFonts w:cstheme="minorHAnsi"/>
+          <w:bCs/>
+          <w:sz w:val="21"/>
+          <w:szCs w:val="21"/>
+        </w:rPr>
+        <w:t>For</w:t>
+      </w:r>
+      <w:proofErr w:type="gramEnd"/>
+      <w:r>
+        <w:rPr>
+          <w:rFonts w:cstheme="minorHAnsi"/>
+          <w:bCs/>
+          <w:sz w:val="21"/>
+          <w:szCs w:val="21"/>
+        </w:rPr>
+        <w:t xml:space="preserve"> UBS ODC | 2014-2016</w:t>
       </w:r>
     </w:p>
     <w:p>
@@ -3305,23 +3637,77 @@
           <w:szCs w:val="20"/>
           <w:lang w:val="en-GB"/>
         </w:rPr>
-        <w:t xml:space="preserve"> a Big Data lake for market risk data using Hadoop </w:t>
-      </w:r>
+        <w:t xml:space="preserve"> a </w:t>
+      </w:r>
+      <w:proofErr w:type="gramStart"/>
       <w:r>
         <w:rPr>
           <w:rFonts w:ascii="Calibri" w:hAnsi="Calibri" w:cs="Calibri"/>
           <w:szCs w:val="20"/>
           <w:lang w:val="en-GB"/>
         </w:rPr>
-        <w:t>when</w:t>
-      </w:r>
+        <w:t>Big Data lake</w:t>
+      </w:r>
+      <w:proofErr w:type="gramEnd"/>
       <w:r>
         <w:rPr>
           <w:rFonts w:ascii="Calibri" w:hAnsi="Calibri" w:cs="Calibri"/>
           <w:szCs w:val="20"/>
           <w:lang w:val="en-GB"/>
         </w:rPr>
-        <w:t xml:space="preserve"> no team was available. I created a strategy of slow ramp up, with experts up front, 100% automation, with 2 weekly releases, and bought the client into the strategy. I then trained a team of 60 Java developers in BigData with a 4 week training, created multiple scrum teams with 1 SME per team and delivered a solution. Result was that the solution saved the bank a lot of money since they were able to decommission existing data stores.</w:t>
+        <w:t xml:space="preserve"> for market risk data using Hadoop </w:t>
+      </w:r>
+      <w:r>
+        <w:rPr>
+          <w:rFonts w:ascii="Calibri" w:hAnsi="Calibri" w:cs="Calibri"/>
+          <w:szCs w:val="20"/>
+          <w:lang w:val="en-GB"/>
+        </w:rPr>
+        <w:t>when</w:t>
+      </w:r>
+      <w:r>
+        <w:rPr>
+          <w:rFonts w:ascii="Calibri" w:hAnsi="Calibri" w:cs="Calibri"/>
+          <w:szCs w:val="20"/>
+          <w:lang w:val="en-GB"/>
+        </w:rPr>
+        <w:t xml:space="preserve"> no team was available. I created a strategy of slow ramp up, with experts up front, 100% automation, with 2 weekly releases, and bought the client into the strategy. I then trained a team of 60 Java developers in </w:t>
+      </w:r>
+      <w:proofErr w:type="spellStart"/>
+      <w:r>
+        <w:rPr>
+          <w:rFonts w:ascii="Calibri" w:hAnsi="Calibri" w:cs="Calibri"/>
+          <w:szCs w:val="20"/>
+          <w:lang w:val="en-GB"/>
+        </w:rPr>
+        <w:t>BigData</w:t>
+      </w:r>
+      <w:proofErr w:type="spellEnd"/>
+      <w:r>
+        <w:rPr>
+          <w:rFonts w:ascii="Calibri" w:hAnsi="Calibri" w:cs="Calibri"/>
+          <w:szCs w:val="20"/>
+          <w:lang w:val="en-GB"/>
+        </w:rPr>
+        <w:t xml:space="preserve"> with a </w:t>
+      </w:r>
+      <w:proofErr w:type="gramStart"/>
+      <w:r>
+        <w:rPr>
+          <w:rFonts w:ascii="Calibri" w:hAnsi="Calibri" w:cs="Calibri"/>
+          <w:szCs w:val="20"/>
+          <w:lang w:val="en-GB"/>
+        </w:rPr>
+        <w:t>4 week</w:t>
+      </w:r>
+      <w:proofErr w:type="gramEnd"/>
+      <w:r>
+        <w:rPr>
+          <w:rFonts w:ascii="Calibri" w:hAnsi="Calibri" w:cs="Calibri"/>
+          <w:szCs w:val="20"/>
+          <w:lang w:val="en-GB"/>
+        </w:rPr>
+        <w:t xml:space="preserve"> training, created multiple scrum teams with 1 SME per team and delivered a solution. Result was that the solution saved the bank a lot of money since they were able to decommission existing data stores.</w:t>
       </w:r>
     </w:p>
     <w:p>
@@ -3363,23 +3749,25 @@
           <w:szCs w:val="20"/>
           <w:lang w:val="en-GB"/>
         </w:rPr>
-        <w:t xml:space="preserve"> Hadoop Data lake </w:t>
-      </w:r>
+        <w:t xml:space="preserve"> </w:t>
+      </w:r>
+      <w:proofErr w:type="gramStart"/>
       <w:r>
         <w:rPr>
           <w:rFonts w:ascii="Calibri" w:hAnsi="Calibri" w:cs="Calibri"/>
           <w:szCs w:val="20"/>
           <w:lang w:val="en-GB"/>
         </w:rPr>
-        <w:t xml:space="preserve">solution did not perform since due to the immutable nature of HDFS, a lot of rows were created resulting in slow read queries. </w:t>
-      </w:r>
+        <w:t>Hadoop Data lake</w:t>
+      </w:r>
+      <w:proofErr w:type="gramEnd"/>
       <w:r>
         <w:rPr>
           <w:rFonts w:ascii="Calibri" w:hAnsi="Calibri" w:cs="Calibri"/>
           <w:szCs w:val="20"/>
           <w:lang w:val="en-GB"/>
         </w:rPr>
-        <w:t xml:space="preserve">I led the research for the solution and found </w:t>
+        <w:t xml:space="preserve"> </w:t>
       </w:r>
       <w:r>
         <w:rPr>
@@ -3387,7 +3775,7 @@
           <w:szCs w:val="20"/>
           <w:lang w:val="en-GB"/>
         </w:rPr>
-        <w:t xml:space="preserve">MongoDB to be </w:t>
+        <w:t xml:space="preserve">solution did not perform since due to the immutable nature of HDFS, a lot of rows were created resulting in slow read queries. </w:t>
       </w:r>
       <w:r>
         <w:rPr>
@@ -3395,7 +3783,7 @@
           <w:szCs w:val="20"/>
           <w:lang w:val="en-GB"/>
         </w:rPr>
-        <w:t>faster and</w:t>
+        <w:t xml:space="preserve">I led the research for the solution and found </w:t>
       </w:r>
       <w:r>
         <w:rPr>
@@ -3403,7 +3791,41 @@
           <w:szCs w:val="20"/>
           <w:lang w:val="en-GB"/>
         </w:rPr>
-        <w:t xml:space="preserve"> ported the read/write micro service to use MongoDB. The result was that the queries were very fast and we saved a </w:t>
+        <w:t xml:space="preserve">MongoDB to be </w:t>
+      </w:r>
+      <w:r>
+        <w:rPr>
+          <w:rFonts w:ascii="Calibri" w:hAnsi="Calibri" w:cs="Calibri"/>
+          <w:szCs w:val="20"/>
+          <w:lang w:val="en-GB"/>
+        </w:rPr>
+        <w:t>faster and</w:t>
+      </w:r>
+      <w:r>
+        <w:rPr>
+          <w:rFonts w:ascii="Calibri" w:hAnsi="Calibri" w:cs="Calibri"/>
+          <w:szCs w:val="20"/>
+          <w:lang w:val="en-GB"/>
+        </w:rPr>
+        <w:t xml:space="preserve"> ported the read/write micro service to use MongoDB. The result was that the queries were very </w:t>
+      </w:r>
+      <w:proofErr w:type="gramStart"/>
+      <w:r>
+        <w:rPr>
+          <w:rFonts w:ascii="Calibri" w:hAnsi="Calibri" w:cs="Calibri"/>
+          <w:szCs w:val="20"/>
+          <w:lang w:val="en-GB"/>
+        </w:rPr>
+        <w:t>fast</w:t>
+      </w:r>
+      <w:proofErr w:type="gramEnd"/>
+      <w:r>
+        <w:rPr>
+          <w:rFonts w:ascii="Calibri" w:hAnsi="Calibri" w:cs="Calibri"/>
+          <w:szCs w:val="20"/>
+          <w:lang w:val="en-GB"/>
+        </w:rPr>
+        <w:t xml:space="preserve"> and we saved a </w:t>
       </w:r>
       <w:r>
         <w:rPr>
@@ -3530,7 +3952,25 @@
           <w:sz w:val="21"/>
           <w:szCs w:val="21"/>
         </w:rPr>
-        <w:t>. I laid out the agile transformation strategy for the ODC and brought in the client stakeholders. Then I implemented the strategy which included extensive training, agile coaching and agile intervention. Result was that within 1 year all the projects in the ODC were agile project with 50% of them doing more frequent deliveries.</w:t>
+        <w:t xml:space="preserve">. I laid out the agile transformation strategy for the ODC and brought in the client stakeholders. Then I implemented the strategy which included extensive training, agile </w:t>
+      </w:r>
+      <w:proofErr w:type="gramStart"/>
+      <w:r>
+        <w:rPr>
+          <w:rFonts w:asciiTheme="minorHAnsi" w:hAnsiTheme="minorHAnsi" w:cstheme="minorHAnsi"/>
+          <w:sz w:val="21"/>
+          <w:szCs w:val="21"/>
+        </w:rPr>
+        <w:t>coaching</w:t>
+      </w:r>
+      <w:proofErr w:type="gramEnd"/>
+      <w:r>
+        <w:rPr>
+          <w:rFonts w:asciiTheme="minorHAnsi" w:hAnsiTheme="minorHAnsi" w:cstheme="minorHAnsi"/>
+          <w:sz w:val="21"/>
+          <w:szCs w:val="21"/>
+        </w:rPr>
+        <w:t xml:space="preserve"> and agile intervention. Result was that within 1 year all the projects in the ODC were agile project with 50% of them doing more frequent deliveries.</w:t>
       </w:r>
     </w:p>
     <w:p>
@@ -3793,7 +4233,27 @@
           <w:sz w:val="21"/>
           <w:szCs w:val="21"/>
         </w:rPr>
-        <w:t>ODC Lead for FeB-I BU, Bangalore | 2004-2006</w:t>
+        <w:t xml:space="preserve">ODC Lead for </w:t>
+      </w:r>
+      <w:proofErr w:type="spellStart"/>
+      <w:r>
+        <w:rPr>
+          <w:rFonts w:cstheme="minorHAnsi"/>
+          <w:b/>
+          <w:sz w:val="21"/>
+          <w:szCs w:val="21"/>
+        </w:rPr>
+        <w:t>FeB</w:t>
+      </w:r>
+      <w:proofErr w:type="spellEnd"/>
+      <w:r>
+        <w:rPr>
+          <w:rFonts w:cstheme="minorHAnsi"/>
+          <w:b/>
+          <w:sz w:val="21"/>
+          <w:szCs w:val="21"/>
+        </w:rPr>
+        <w:t>-I BU, Bangalore | 2004-2006</w:t>
       </w:r>
     </w:p>
     <w:p>
@@ -4191,14 +4651,25 @@
           <w:szCs w:val="21"/>
         </w:rPr>
       </w:pPr>
-      <w:r>
-        <w:rPr>
-          <w:rFonts w:cstheme="minorHAnsi"/>
-          <w:b/>
-          <w:sz w:val="21"/>
-          <w:szCs w:val="21"/>
-        </w:rPr>
-        <w:t>Masters in Computer Science (Data Science)</w:t>
+      <w:proofErr w:type="gramStart"/>
+      <w:r>
+        <w:rPr>
+          <w:rFonts w:cstheme="minorHAnsi"/>
+          <w:b/>
+          <w:sz w:val="21"/>
+          <w:szCs w:val="21"/>
+        </w:rPr>
+        <w:t>Masters in Computer Science</w:t>
+      </w:r>
+      <w:proofErr w:type="gramEnd"/>
+      <w:r>
+        <w:rPr>
+          <w:rFonts w:cstheme="minorHAnsi"/>
+          <w:b/>
+          <w:sz w:val="21"/>
+          <w:szCs w:val="21"/>
+        </w:rPr>
+        <w:t xml:space="preserve"> (Data Science)</w:t>
       </w:r>
       <w:r>
         <w:rPr>
@@ -4232,14 +4703,25 @@
           <w:szCs w:val="21"/>
         </w:rPr>
       </w:pPr>
-      <w:r>
-        <w:rPr>
-          <w:rFonts w:cstheme="minorHAnsi"/>
-          <w:b/>
-          <w:sz w:val="21"/>
-          <w:szCs w:val="21"/>
-        </w:rPr>
-        <w:t>Bachelor in Technology (Computer Engineering)</w:t>
+      <w:proofErr w:type="gramStart"/>
+      <w:r>
+        <w:rPr>
+          <w:rFonts w:cstheme="minorHAnsi"/>
+          <w:b/>
+          <w:sz w:val="21"/>
+          <w:szCs w:val="21"/>
+        </w:rPr>
+        <w:t>Bachelor in Technology</w:t>
+      </w:r>
+      <w:proofErr w:type="gramEnd"/>
+      <w:r>
+        <w:rPr>
+          <w:rFonts w:cstheme="minorHAnsi"/>
+          <w:b/>
+          <w:sz w:val="21"/>
+          <w:szCs w:val="21"/>
+        </w:rPr>
+        <w:t xml:space="preserve"> (Computer Engineering)</w:t>
       </w:r>
       <w:r>
         <w:rPr>
@@ -4637,7 +5119,25 @@
           <w:sz w:val="14"/>
           <w:szCs w:val="14"/>
         </w:rPr>
-        <w:t>, managing priorities, Scrumban, Kanban, Lean, Six Sigma,</w:t>
+        <w:t xml:space="preserve">, managing priorities, </w:t>
+      </w:r>
+      <w:proofErr w:type="spellStart"/>
+      <w:r>
+        <w:rPr>
+          <w:rFonts w:cstheme="minorHAnsi"/>
+          <w:sz w:val="14"/>
+          <w:szCs w:val="14"/>
+        </w:rPr>
+        <w:t>Scrumban</w:t>
+      </w:r>
+      <w:proofErr w:type="spellEnd"/>
+      <w:r>
+        <w:rPr>
+          <w:rFonts w:cstheme="minorHAnsi"/>
+          <w:sz w:val="14"/>
+          <w:szCs w:val="14"/>
+        </w:rPr>
+        <w:t>, Kanban, Lean, Six Sigma,</w:t>
       </w:r>
       <w:r>
         <w:rPr>

</xml_diff>